<commit_message>
Actualización de los enlaces a eprints (ahora en Docta) Subida de algunas plantillas de TFGs (a pesar de que hay enlaces a la versión en la web)
</commit_message>
<xml_diff>
--- a/TFG-Word-v0.9-220506.docx
+++ b/TFG-Word-v0.9-220506.docx
@@ -2730,7 +2730,23 @@
             <w:noProof/>
             <w:lang w:val="es-ES"/>
           </w:rPr>
-          <w:t>3.1.1 Subsecciones (Título 3)</w:t>
+          <w:t>3.1.1 Subsecciones (Tí</w:t>
+        </w:r>
+        <w:r>
+          <w:rPr>
+            <w:rStyle w:val="Hipervnculo"/>
+            <w:noProof/>
+            <w:lang w:val="es-ES"/>
+          </w:rPr>
+          <w:t>t</w:t>
+        </w:r>
+        <w:r>
+          <w:rPr>
+            <w:rStyle w:val="Hipervnculo"/>
+            <w:noProof/>
+            <w:lang w:val="es-ES"/>
+          </w:rPr>
+          <w:t>ulo 3)</w:t>
         </w:r>
         <w:r>
           <w:rPr>
@@ -3763,20 +3779,15 @@
         <w:autoSpaceDN w:val="0"/>
         <w:adjustRightInd w:val="0"/>
         <w:spacing w:line="240" w:lineRule="auto"/>
+        <w:ind w:left="360"/>
         <w:rPr>
           <w:rFonts w:cs="Calibri"/>
           <w:sz w:val="23"/>
           <w:szCs w:val="23"/>
-        </w:rPr>
-      </w:pPr>
-    </w:p>
-    <w:p>
-      <w:pPr>
-        <w:autoSpaceDE w:val="0"/>
-        <w:autoSpaceDN w:val="0"/>
-        <w:adjustRightInd w:val="0"/>
-        <w:spacing w:line="240" w:lineRule="auto"/>
-        <w:ind w:left="360"/>
+          <w:lang w:eastAsia="es-ES"/>
+        </w:rPr>
+      </w:pPr>
+      <w:r>
         <w:rPr>
           <w:rFonts w:cs="Calibri"/>
           <w:color w:val="000000"/>
@@ -3784,8 +3795,16 @@
           <w:szCs w:val="23"/>
           <w:lang w:eastAsia="es-ES"/>
         </w:rPr>
-      </w:pPr>
-      <w:r>
+        <w:t>Para facilitar la escritura de la memoria siguiendo esta estructura, el estudiante podrá usar las plantillas en LaTeX o Word preparadas al efecto y publicadas en la página web de TFG.</w:t>
+      </w:r>
+    </w:p>
+    <w:p>
+      <w:pPr>
+        <w:autoSpaceDE w:val="0"/>
+        <w:autoSpaceDN w:val="0"/>
+        <w:adjustRightInd w:val="0"/>
+        <w:spacing w:before="0" w:line="240" w:lineRule="auto"/>
+        <w:ind w:left="360" w:firstLine="0"/>
         <w:rPr>
           <w:rFonts w:cs="Calibri"/>
           <w:color w:val="000000"/>
@@ -3793,23 +3812,38 @@
           <w:szCs w:val="23"/>
           <w:lang w:eastAsia="es-ES"/>
         </w:rPr>
-        <w:t>Para facilitar la escritura de la memoria siguiendo esta estructura, el estudiante podrá usar las plantillas en LaTeX o Word preparadas al efecto y publicadas en la página web de TFG.</w:t>
-      </w:r>
-    </w:p>
-    <w:p>
-      <w:pPr>
-        <w:autoSpaceDE w:val="0"/>
-        <w:autoSpaceDN w:val="0"/>
-        <w:adjustRightInd w:val="0"/>
-        <w:spacing w:line="240" w:lineRule="auto"/>
-        <w:ind w:left="1080"/>
+      </w:pPr>
+      <w:r>
         <w:rPr>
           <w:rFonts w:cs="Calibri"/>
+          <w:color w:val="000000"/>
           <w:sz w:val="23"/>
           <w:szCs w:val="23"/>
           <w:lang w:eastAsia="es-ES"/>
         </w:rPr>
-      </w:pPr>
+        <w:t xml:space="preserve">La memoria constará de un mínimo de </w:t>
+      </w:r>
+      <w:r>
+        <w:rPr>
+          <w:sz w:val="23"/>
+          <w:szCs w:val="23"/>
+        </w:rPr>
+        <w:t xml:space="preserve">25 páginas para los proyectos realizados por un único </w:t>
+      </w:r>
+      <w:r>
+        <w:rPr>
+          <w:sz w:val="23"/>
+          <w:szCs w:val="23"/>
+        </w:rPr>
+        <w:t>estudiante</w:t>
+      </w:r>
+      <w:r>
+        <w:rPr>
+          <w:sz w:val="23"/>
+          <w:szCs w:val="23"/>
+        </w:rPr>
+        <w:t>, y de al menos 5 páginas más por cada integrante adicional del grupo. En este número de páginas solo se tiene en cuenta el contenido correspondiente a los apartados c y d del punto anterior.</w:t>
+      </w:r>
     </w:p>
     <w:p>
       <w:pPr>
@@ -3834,36 +3868,9 @@
           <w:szCs w:val="23"/>
           <w:lang w:eastAsia="es-ES"/>
         </w:rPr>
-        <w:t xml:space="preserve">La memoria constará de un mínimo de </w:t>
-      </w:r>
-      <w:r>
-        <w:rPr>
-          <w:sz w:val="23"/>
-          <w:szCs w:val="23"/>
-        </w:rPr>
-        <w:t xml:space="preserve">25 páginas para los proyectos realizados por un único </w:t>
-      </w:r>
-      <w:r>
-        <w:rPr>
-          <w:sz w:val="23"/>
-          <w:szCs w:val="23"/>
-        </w:rPr>
-        <w:t>estudiante</w:t>
-      </w:r>
-      <w:r>
-        <w:rPr>
-          <w:sz w:val="23"/>
-          <w:szCs w:val="23"/>
-        </w:rPr>
-        <w:t>, y de al menos 5 páginas más por cada integrante adicional del grupo. En este número de páginas solo se tiene en cuenta el contenido correspondiente a los apartados c y d del punto anterior.</w:t>
-      </w:r>
-    </w:p>
-    <w:p>
-      <w:pPr>
-        <w:autoSpaceDE w:val="0"/>
-        <w:autoSpaceDN w:val="0"/>
-        <w:adjustRightInd w:val="0"/>
-        <w:spacing w:line="240" w:lineRule="auto"/>
+        <w:t xml:space="preserve">La memoria puede estar escrita en castellano o </w:t>
+      </w:r>
+      <w:r>
         <w:rPr>
           <w:rFonts w:cs="Calibri"/>
           <w:color w:val="000000"/>
@@ -3871,7 +3878,8 @@
           <w:szCs w:val="23"/>
           <w:lang w:eastAsia="es-ES"/>
         </w:rPr>
-      </w:pPr>
+        <w:t>inglés, pero en el primer caso la introducción y las conclusiones deben aparecer también en inglés. Las memorias de los TFG matriculados en el grupo I deberán estar escritas íntegramente en inglés, excepto por lo especificado en los puntos 1 y 2 anteriores (título, resumen y lista de palabras clave).</w:t>
+      </w:r>
     </w:p>
     <w:p>
       <w:pPr>
@@ -3880,6 +3888,8 @@
         <w:adjustRightInd w:val="0"/>
         <w:spacing w:before="0" w:line="240" w:lineRule="auto"/>
         <w:ind w:left="360" w:firstLine="0"/>
+      </w:pPr>
+      <w:r>
         <w:rPr>
           <w:rFonts w:cs="Calibri"/>
           <w:color w:val="000000"/>
@@ -3887,7 +3897,8 @@
           <w:szCs w:val="23"/>
           <w:lang w:eastAsia="es-ES"/>
         </w:rPr>
-      </w:pPr>
+        <w:t>En caso de trabajos no unipersonales, cada participante indicará en la memoria su contribución al proyecto con una extensión de al menos dos páginas</w:t>
+      </w:r>
       <w:r>
         <w:rPr>
           <w:rFonts w:cs="Calibri"/>
@@ -3896,7 +3907,7 @@
           <w:szCs w:val="23"/>
           <w:lang w:eastAsia="es-ES"/>
         </w:rPr>
-        <w:t xml:space="preserve">La memoria puede estar escrita en castellano o </w:t>
+        <w:t xml:space="preserve"> por cada uno de los participantes</w:t>
       </w:r>
       <w:r>
         <w:rPr>
@@ -3906,99 +3917,37 @@
           <w:szCs w:val="23"/>
           <w:lang w:eastAsia="es-ES"/>
         </w:rPr>
-        <w:t>inglés, pero en el primer caso la introducción y las conclusiones deben aparecer también en inglés. Las memorias de los TFG matriculados en el grupo I deberán estar escritas íntegramente en inglés, excepto por lo especificado en los puntos 1 y 2 anteriores (título, resumen y lista de palabras clave).</w:t>
-      </w:r>
-    </w:p>
-    <w:p>
-      <w:pPr>
-        <w:autoSpaceDE w:val="0"/>
-        <w:autoSpaceDN w:val="0"/>
-        <w:adjustRightInd w:val="0"/>
-        <w:spacing w:line="240" w:lineRule="auto"/>
-        <w:rPr>
-          <w:rFonts w:cs="Calibri"/>
-          <w:color w:val="000000"/>
-          <w:sz w:val="23"/>
-          <w:szCs w:val="23"/>
-          <w:lang w:eastAsia="es-ES"/>
-        </w:rPr>
-      </w:pPr>
-    </w:p>
-    <w:p>
-      <w:pPr>
-        <w:autoSpaceDE w:val="0"/>
-        <w:autoSpaceDN w:val="0"/>
-        <w:adjustRightInd w:val="0"/>
-        <w:spacing w:before="0" w:line="240" w:lineRule="auto"/>
-        <w:ind w:left="360" w:firstLine="0"/>
-        <w:rPr>
-          <w:rFonts w:cs="Calibri"/>
-          <w:color w:val="000000"/>
-          <w:sz w:val="23"/>
-          <w:szCs w:val="23"/>
-          <w:lang w:eastAsia="es-ES"/>
-        </w:rPr>
-      </w:pPr>
-      <w:r>
-        <w:rPr>
-          <w:rFonts w:cs="Calibri"/>
-          <w:color w:val="000000"/>
-          <w:sz w:val="23"/>
-          <w:szCs w:val="23"/>
-          <w:lang w:eastAsia="es-ES"/>
-        </w:rPr>
-        <w:t>En caso de trabajos no unipersonales, cada participante indicará en la memoria su contribución al proyecto con una extensión de al menos dos páginas</w:t>
-      </w:r>
-      <w:r>
-        <w:rPr>
-          <w:rFonts w:cs="Calibri"/>
-          <w:color w:val="000000"/>
-          <w:sz w:val="23"/>
-          <w:szCs w:val="23"/>
-          <w:lang w:eastAsia="es-ES"/>
-        </w:rPr>
-        <w:t xml:space="preserve"> por cada uno de los participantes</w:t>
-      </w:r>
-      <w:r>
-        <w:rPr>
-          <w:rFonts w:cs="Calibri"/>
-          <w:color w:val="000000"/>
-          <w:sz w:val="23"/>
-          <w:szCs w:val="23"/>
-          <w:lang w:eastAsia="es-ES"/>
-        </w:rPr>
         <w:t>.</w:t>
       </w:r>
     </w:p>
-    <w:p/>
     <w:p>
       <w:pPr>
         <w:pStyle w:val="Ttulo2"/>
       </w:pPr>
       <w:bookmarkStart w:id="15" w:name="_Toc102757070"/>
       <w:r>
+        <w:t>M</w:t>
+      </w:r>
+      <w:r>
+        <w:t>otivación</w:t>
+      </w:r>
+      <w:bookmarkEnd w:id="15"/>
+    </w:p>
+    <w:p>
+      <w:pPr>
+        <w:pStyle w:val="Textoindependiente"/>
+      </w:pPr>
+      <w:r>
+        <w:t>Introducción al tema del TFM</w:t>
+      </w:r>
+    </w:p>
+    <w:p>
+      <w:pPr>
+        <w:pStyle w:val="Ttulo2"/>
+      </w:pPr>
+      <w:bookmarkStart w:id="16" w:name="_Toc102757071"/>
+      <w:r>
         <w:lastRenderedPageBreak/>
-        <w:t>M</w:t>
-      </w:r>
-      <w:r>
-        <w:t>otivación</w:t>
-      </w:r>
-      <w:bookmarkEnd w:id="15"/>
-    </w:p>
-    <w:p>
-      <w:pPr>
-        <w:pStyle w:val="Textoindependiente"/>
-      </w:pPr>
-      <w:r>
-        <w:t>Introducción al tema del TFM</w:t>
-      </w:r>
-    </w:p>
-    <w:p>
-      <w:pPr>
-        <w:pStyle w:val="Ttulo2"/>
-      </w:pPr>
-      <w:bookmarkStart w:id="16" w:name="_Toc102757071"/>
-      <w:r>
         <w:t>Objetivos</w:t>
       </w:r>
       <w:bookmarkEnd w:id="16"/>
@@ -4251,7 +4200,6 @@
           <w:id w:val="394406728"/>
           <w:citation/>
         </w:sdtPr>
-        <w:sdtEndPr/>
         <w:sdtContent>
           <w:r>
             <w:rPr>
@@ -4312,7 +4260,6 @@
           <w:id w:val="487217877"/>
           <w:citation/>
         </w:sdtPr>
-        <w:sdtEndPr/>
         <w:sdtContent>
           <w:r>
             <w:rPr>
@@ -4520,7 +4467,13 @@
         <w:rPr>
           <w:lang w:val="es-ES"/>
         </w:rPr>
-        <w:t>Las secciones de un capítulo usan el estilo Título 2. Si necesitamos tener subsecciones entonces utilizaremos el estilo Título 3, como se ve a continuación.</w:t>
+        <w:t>El título de las</w:t>
+      </w:r>
+      <w:r>
+        <w:rPr>
+          <w:lang w:val="es-ES"/>
+        </w:rPr>
+        <w:t xml:space="preserve"> secciones de un capítulo usa el estilo Título 2. Si necesitamos tener subsecciones entonces utilizaremos el estilo Título 3, como se ve a continuación.</w:t>
       </w:r>
       <w:r>
         <w:rPr>
@@ -4555,7 +4508,31 @@
         <w:rPr>
           <w:lang w:val="es-ES"/>
         </w:rPr>
-        <w:t>Las subsecciones usan el estilo Título 3. Es posible que una subsección tenga también sub-subsecciones, como veremos a continuación.</w:t>
+        <w:t>L</w:t>
+      </w:r>
+      <w:r>
+        <w:rPr>
+          <w:lang w:val="es-ES"/>
+        </w:rPr>
+        <w:t>o</w:t>
+      </w:r>
+      <w:r>
+        <w:rPr>
+          <w:lang w:val="es-ES"/>
+        </w:rPr>
+        <w:t xml:space="preserve">s </w:t>
+      </w:r>
+      <w:r>
+        <w:rPr>
+          <w:lang w:val="es-ES"/>
+        </w:rPr>
+        <w:t xml:space="preserve">títulos de las </w:t>
+      </w:r>
+      <w:r>
+        <w:rPr>
+          <w:lang w:val="es-ES"/>
+        </w:rPr>
+        <w:t>subsecciones usan el estilo Título 3. Es posible que una subsección tenga también sub-subsecciones, como veremos a continuación.</w:t>
       </w:r>
     </w:p>
     <w:p>
@@ -4588,7 +4565,19 @@
         <w:rPr>
           <w:lang w:val="es-ES"/>
         </w:rPr>
-        <w:t xml:space="preserve">es utilizan el estilo Título 4. Éstas no aparecen en el </w:t>
+        <w:t xml:space="preserve">es utilizan el estilo Título 4. </w:t>
+      </w:r>
+      <w:r>
+        <w:rPr>
+          <w:lang w:val="es-ES"/>
+        </w:rPr>
+        <w:t>E</w:t>
+      </w:r>
+      <w:r>
+        <w:rPr>
+          <w:lang w:val="es-ES"/>
+        </w:rPr>
+        <w:t xml:space="preserve">stas no aparecen en el </w:t>
       </w:r>
       <w:r>
         <w:rPr>
@@ -4652,14 +4641,12 @@
         </w:rPr>
         <w:t xml:space="preserve"> de </w:t>
       </w:r>
-      <w:proofErr w:type="gramStart"/>
-      <w:r>
-        <w:rPr>
-          <w:lang w:val="es-ES"/>
-        </w:rPr>
-        <w:t>estilos</w:t>
-      </w:r>
-      <w:proofErr w:type="gramEnd"/>
+      <w:r>
+        <w:rPr>
+          <w:lang w:val="es-ES"/>
+        </w:rPr>
+        <w:t>los estilos</w:t>
+      </w:r>
       <w:r>
         <w:rPr>
           <w:lang w:val="es-ES"/>
@@ -5216,7 +5203,13 @@
         <w:fldChar w:fldCharType="separate"/>
       </w:r>
       <w:r>
-        <w:t xml:space="preserve">Tabla </w:t>
+        <w:t>T</w:t>
+      </w:r>
+      <w:r>
+        <w:t>a</w:t>
+      </w:r>
+      <w:r>
+        <w:t xml:space="preserve">bla </w:t>
       </w:r>
       <w:r>
         <w:rPr>
@@ -5618,6 +5611,7 @@
         <w:rPr>
           <w:lang w:val="es-ES"/>
         </w:rPr>
+        <w:lastRenderedPageBreak/>
         <w:t xml:space="preserve">Al igual que con las figuras, es recomendable insertar un pie de tabla explicativo. El título de la tabla se añade con la opción </w:t>
       </w:r>
       <w:r>
@@ -5644,14 +5638,7 @@
         <w:rPr>
           <w:lang w:val="es-ES"/>
         </w:rPr>
-        <w:t xml:space="preserve">. Al igual que antes, este título aparecerá con el estilo Descripción. Podremos hacer </w:t>
-      </w:r>
-      <w:r>
-        <w:rPr>
-          <w:lang w:val="es-ES"/>
-        </w:rPr>
-        <w:lastRenderedPageBreak/>
-        <w:t xml:space="preserve">referencias a las tablas desde el texto utilizando para ello las Referencias cruzadas. Por último, todas las tablas aparecerán referenciadas automáticamente en el </w:t>
+        <w:t xml:space="preserve">. Al igual que antes, este título aparecerá con el estilo Descripción. Podremos hacer referencias a las tablas desde el texto utilizando para ello las Referencias cruzadas. Por último, todas las tablas aparecerán referenciadas automáticamente en el </w:t>
       </w:r>
       <w:r>
         <w:rPr>
@@ -10106,9 +10093,9 @@
   <w:style w:type="paragraph" w:default="1" w:styleId="Normal">
     <w:name w:val="Normal"/>
     <w:qFormat/>
-    <w:rsid w:val="005556F4"/>
+    <w:rsid w:val="00FE44F2"/>
     <w:pPr>
-      <w:spacing w:before="120" w:line="360" w:lineRule="auto"/>
+      <w:spacing w:before="120" w:after="120" w:line="360" w:lineRule="auto"/>
       <w:ind w:firstLine="720"/>
       <w:jc w:val="both"/>
     </w:pPr>
@@ -10752,7 +10739,6 @@
     <w:basedOn w:val="Normal"/>
     <w:rsid w:val="00373EB9"/>
     <w:pPr>
-      <w:spacing w:after="120"/>
       <w:ind w:left="1440" w:right="1440"/>
     </w:pPr>
   </w:style>
@@ -10762,7 +10748,7 @@
     <w:link w:val="Textoindependiente2Car"/>
     <w:rsid w:val="00373EB9"/>
     <w:pPr>
-      <w:spacing w:after="120" w:line="480" w:lineRule="auto"/>
+      <w:spacing w:line="480" w:lineRule="auto"/>
     </w:pPr>
   </w:style>
   <w:style w:type="character" w:customStyle="1" w:styleId="Textoindependiente2Car">
@@ -10779,9 +10765,6 @@
     <w:basedOn w:val="Normal"/>
     <w:link w:val="Textoindependiente3Car"/>
     <w:rsid w:val="00373EB9"/>
-    <w:pPr>
-      <w:spacing w:after="120"/>
-    </w:pPr>
     <w:rPr>
       <w:sz w:val="16"/>
       <w:szCs w:val="16"/>
@@ -10802,7 +10785,6 @@
     <w:link w:val="TextoindependienteprimerasangraCar"/>
     <w:rsid w:val="00373EB9"/>
     <w:pPr>
-      <w:spacing w:after="120"/>
       <w:ind w:firstLine="210"/>
     </w:pPr>
   </w:style>
@@ -10833,7 +10815,6 @@
     <w:link w:val="SangradetextonormalCar"/>
     <w:rsid w:val="00373EB9"/>
     <w:pPr>
-      <w:spacing w:after="120"/>
       <w:ind w:left="360"/>
     </w:pPr>
   </w:style>
@@ -10871,7 +10852,7 @@
     <w:link w:val="Sangra2detindependienteCar"/>
     <w:rsid w:val="00373EB9"/>
     <w:pPr>
-      <w:spacing w:after="120" w:line="480" w:lineRule="auto"/>
+      <w:spacing w:line="480" w:lineRule="auto"/>
       <w:ind w:left="360"/>
     </w:pPr>
   </w:style>
@@ -10890,7 +10871,6 @@
     <w:link w:val="Sangra3detindependienteCar"/>
     <w:rsid w:val="00373EB9"/>
     <w:pPr>
-      <w:spacing w:after="120"/>
       <w:ind w:left="360"/>
     </w:pPr>
     <w:rPr>
@@ -11295,7 +11275,6 @@
     <w:basedOn w:val="Normal"/>
     <w:rsid w:val="00373EB9"/>
     <w:pPr>
-      <w:spacing w:after="120"/>
       <w:ind w:left="360"/>
       <w:contextualSpacing/>
     </w:pPr>
@@ -11305,7 +11284,6 @@
     <w:basedOn w:val="Normal"/>
     <w:rsid w:val="00373EB9"/>
     <w:pPr>
-      <w:spacing w:after="120"/>
       <w:ind w:left="720"/>
       <w:contextualSpacing/>
     </w:pPr>
@@ -11315,7 +11293,6 @@
     <w:basedOn w:val="Normal"/>
     <w:rsid w:val="00373EB9"/>
     <w:pPr>
-      <w:spacing w:after="120"/>
       <w:ind w:left="1080"/>
       <w:contextualSpacing/>
     </w:pPr>
@@ -11325,7 +11302,6 @@
     <w:basedOn w:val="Normal"/>
     <w:rsid w:val="00373EB9"/>
     <w:pPr>
-      <w:spacing w:after="120"/>
       <w:ind w:left="1440"/>
       <w:contextualSpacing/>
     </w:pPr>
@@ -11335,7 +11311,6 @@
     <w:basedOn w:val="Normal"/>
     <w:rsid w:val="00373EB9"/>
     <w:pPr>
-      <w:spacing w:after="120"/>
       <w:ind w:left="1800"/>
       <w:contextualSpacing/>
     </w:pPr>

</xml_diff>